<commit_message>
Fixes Users and Bidding
</commit_message>
<xml_diff>
--- a/report/PHASE2/CompleteERDiagram.docx
+++ b/report/PHASE2/CompleteERDiagram.docx
@@ -8,12 +8,12 @@
           <wp:anchor distT="152400" distB="152400" distL="152400" distR="152400" simplePos="0" relativeHeight="251659264" behindDoc="0" locked="0" layoutInCell="1" allowOverlap="1">
             <wp:simplePos x="0" y="0"/>
             <wp:positionH relativeFrom="page">
-              <wp:posOffset>1155687</wp:posOffset>
+              <wp:posOffset>1104075</wp:posOffset>
             </wp:positionH>
             <wp:positionV relativeFrom="page">
-              <wp:posOffset>1030454</wp:posOffset>
+              <wp:posOffset>995341</wp:posOffset>
             </wp:positionV>
-            <wp:extent cx="5461026" cy="7997492"/>
+            <wp:extent cx="5564249" cy="8148659"/>
             <wp:effectExtent l="0" t="0" r="0" b="0"/>
             <wp:wrapThrough wrapText="bothSides" distL="152400" distR="152400">
               <wp:wrapPolygon edited="1">
@@ -30,7 +30,7 @@
               <a:graphicData uri="http://schemas.openxmlformats.org/drawingml/2006/picture">
                 <pic:pic xmlns:pic="http://schemas.openxmlformats.org/drawingml/2006/picture">
                   <pic:nvPicPr>
-                    <pic:cNvPr id="1073741825" name="Complete-2.png"/>
+                    <pic:cNvPr id="1073741825" name="Complete.png"/>
                     <pic:cNvPicPr>
                       <a:picLocks noChangeAspect="1"/>
                     </pic:cNvPicPr>
@@ -46,7 +46,7 @@
                   <pic:spPr>
                     <a:xfrm>
                       <a:off x="0" y="0"/>
-                      <a:ext cx="5461026" cy="7997492"/>
+                      <a:ext cx="5564249" cy="8148659"/>
                     </a:xfrm>
                     <a:prstGeom prst="rect">
                       <a:avLst/>

</xml_diff>